<commit_message>
Added support for importing devices from a csv file.
</commit_message>
<xml_diff>
--- a/tools/DeviceExplorer/doc/DeviceExplorer_Requirements.docx
+++ b/tools/DeviceExplorer/doc/DeviceExplorer_Requirements.docx
@@ -1,6 +1,6 @@
 
 <file path=word/document.xml><?xml version="1.0" encoding="utf-8"?>
-<w:document xmlns:wpc="http://schemas.microsoft.com/office/word/2010/wordprocessingCanvas" xmlns:mc="http://schemas.openxmlformats.org/markup-compatibility/2006" xmlns:o="urn:schemas-microsoft-com:office:office" xmlns:r="http://schemas.openxmlformats.org/officeDocument/2006/relationships" xmlns:m="http://schemas.openxmlformats.org/officeDocument/2006/math" xmlns:v="urn:schemas-microsoft-com:vml" xmlns:wp14="http://schemas.microsoft.com/office/word/2010/wordprocessingDrawing" xmlns:wp="http://schemas.openxmlformats.org/drawingml/2006/wordprocessingDrawing" xmlns:w10="urn:schemas-microsoft-com:office:word" xmlns:w="http://schemas.openxmlformats.org/wordprocessingml/2006/main" xmlns:w14="http://schemas.microsoft.com/office/word/2010/wordml" xmlns:w15="http://schemas.microsoft.com/office/word/2012/wordml" xmlns:wpg="http://schemas.microsoft.com/office/word/2010/wordprocessingGroup" xmlns:wpi="http://schemas.microsoft.com/office/word/2010/wordprocessingInk" xmlns:wne="http://schemas.microsoft.com/office/word/2006/wordml" xmlns:wps="http://schemas.microsoft.com/office/word/2010/wordprocessingShape" mc:Ignorable="w14 w15 wp14">
+<w:document xmlns:wpc="http://schemas.microsoft.com/office/word/2010/wordprocessingCanvas" xmlns:cx="http://schemas.microsoft.com/office/drawing/2014/chartex" xmlns:cx1="http://schemas.microsoft.com/office/drawing/2015/9/8/chartex" xmlns:mc="http://schemas.openxmlformats.org/markup-compatibility/2006" xmlns:o="urn:schemas-microsoft-com:office:office" xmlns:r="http://schemas.openxmlformats.org/officeDocument/2006/relationships" xmlns:m="http://schemas.openxmlformats.org/officeDocument/2006/math" xmlns:v="urn:schemas-microsoft-com:vml" xmlns:wp14="http://schemas.microsoft.com/office/word/2010/wordprocessingDrawing" xmlns:wp="http://schemas.openxmlformats.org/drawingml/2006/wordprocessingDrawing" xmlns:w10="urn:schemas-microsoft-com:office:word" xmlns:w="http://schemas.openxmlformats.org/wordprocessingml/2006/main" xmlns:w14="http://schemas.microsoft.com/office/word/2010/wordml" xmlns:w15="http://schemas.microsoft.com/office/word/2012/wordml" xmlns:w16se="http://schemas.microsoft.com/office/word/2015/wordml/symex" xmlns:wpg="http://schemas.microsoft.com/office/word/2010/wordprocessingGroup" xmlns:wpi="http://schemas.microsoft.com/office/word/2010/wordprocessingInk" xmlns:wne="http://schemas.microsoft.com/office/word/2006/wordml" xmlns:wps="http://schemas.microsoft.com/office/word/2010/wordprocessingShape" mc:Ignorable="w14 w15 w16se wp14">
   <w:body>
     <w:p>
       <w:pPr>
@@ -161,10 +161,7 @@
         </w:numPr>
       </w:pPr>
       <w:r>
-        <w:t>Allow user to s</w:t>
-      </w:r>
-      <w:r>
-        <w:t xml:space="preserve">elect to auto generate </w:t>
+        <w:t xml:space="preserve">Allow user to select to auto generate </w:t>
       </w:r>
       <w:r>
         <w:t>both keys.</w:t>
@@ -179,113 +176,137 @@
         </w:numPr>
       </w:pPr>
       <w:r>
-        <w:t>List existing devices</w:t>
-      </w:r>
-      <w:r>
-        <w:t xml:space="preserve"> in GridView exposing device properties stored on Device Hub.</w:t>
-      </w:r>
-    </w:p>
-    <w:p>
-      <w:pPr>
-        <w:pStyle w:val="ListParagraph"/>
-        <w:numPr>
-          <w:ilvl w:val="0"/>
-          <w:numId w:val="1"/>
-        </w:numPr>
-      </w:pPr>
-      <w:r>
-        <w:t>Provide ability to update device Keys.</w:t>
-      </w:r>
-    </w:p>
-    <w:p>
-      <w:pPr>
-        <w:pStyle w:val="ListParagraph"/>
-        <w:numPr>
-          <w:ilvl w:val="0"/>
-          <w:numId w:val="1"/>
-        </w:numPr>
-      </w:pPr>
-      <w:r>
-        <w:t>Provide ability to delete a</w:t>
-      </w:r>
-      <w:r>
-        <w:t xml:space="preserve"> device</w:t>
-      </w:r>
-    </w:p>
-    <w:p>
-      <w:pPr>
-        <w:pStyle w:val="Heading2"/>
-      </w:pPr>
-      <w:r>
-        <w:t>Data</w:t>
-      </w:r>
-    </w:p>
-    <w:p>
-      <w:pPr>
-        <w:pStyle w:val="ListParagraph"/>
-        <w:numPr>
-          <w:ilvl w:val="0"/>
-          <w:numId w:val="1"/>
-        </w:numPr>
-      </w:pPr>
-      <w:r>
-        <w:t xml:space="preserve">Retrieve data from </w:t>
-      </w:r>
-      <w:r>
-        <w:t>EventHub for a specific ID.</w:t>
-      </w:r>
-    </w:p>
-    <w:p>
-      <w:pPr>
-        <w:pStyle w:val="ListParagraph"/>
-        <w:numPr>
-          <w:ilvl w:val="0"/>
-          <w:numId w:val="1"/>
-        </w:numPr>
-      </w:pPr>
-      <w:r>
-        <w:t xml:space="preserve">Device IDs are listed in a </w:t>
-      </w:r>
-      <w:r>
-        <w:t>drop down list</w:t>
-      </w:r>
-      <w:r>
-        <w:t xml:space="preserve"> for the user to select from.</w:t>
-      </w:r>
-    </w:p>
-    <w:p>
-      <w:pPr>
-        <w:pStyle w:val="ListParagraph"/>
-        <w:numPr>
-          <w:ilvl w:val="0"/>
-          <w:numId w:val="1"/>
-        </w:numPr>
-      </w:pPr>
-      <w:r>
-        <w:t>Start &amp; Stop monitoring of data</w:t>
-      </w:r>
-    </w:p>
-    <w:p>
-      <w:pPr>
-        <w:pStyle w:val="ListParagraph"/>
-        <w:numPr>
-          <w:ilvl w:val="0"/>
-          <w:numId w:val="1"/>
-        </w:numPr>
-      </w:pPr>
-      <w:r>
-        <w:t>Clear data output.</w:t>
-      </w:r>
-    </w:p>
-    <w:p>
-      <w:pPr>
-        <w:pStyle w:val="Heading2"/>
-      </w:pPr>
-      <w:r>
-        <w:t>Notification</w:t>
+        <w:t>Import new devices</w:t>
+      </w:r>
+    </w:p>
+    <w:p>
+      <w:pPr>
+        <w:pStyle w:val="ListParagraph"/>
+        <w:numPr>
+          <w:ilvl w:val="1"/>
+          <w:numId w:val="1"/>
+        </w:numPr>
+      </w:pPr>
+      <w:r>
+        <w:t>Allow user to specify a csv file to create multiple devices. The csv file can contain either device ID’s or device ID’s, primary keys, and secondary keys.</w:t>
       </w:r>
       <w:bookmarkStart w:id="0" w:name="_GoBack"/>
       <w:bookmarkEnd w:id="0"/>
+    </w:p>
+    <w:p>
+      <w:pPr>
+        <w:pStyle w:val="ListParagraph"/>
+        <w:numPr>
+          <w:ilvl w:val="0"/>
+          <w:numId w:val="1"/>
+        </w:numPr>
+      </w:pPr>
+      <w:r>
+        <w:t>List existing devices</w:t>
+      </w:r>
+      <w:r>
+        <w:t xml:space="preserve"> in GridView exposing device properties stored on Device Hub.</w:t>
+      </w:r>
+    </w:p>
+    <w:p>
+      <w:pPr>
+        <w:pStyle w:val="ListParagraph"/>
+        <w:numPr>
+          <w:ilvl w:val="0"/>
+          <w:numId w:val="1"/>
+        </w:numPr>
+      </w:pPr>
+      <w:r>
+        <w:t>Provide ability to update device Keys.</w:t>
+      </w:r>
+    </w:p>
+    <w:p>
+      <w:pPr>
+        <w:pStyle w:val="ListParagraph"/>
+        <w:numPr>
+          <w:ilvl w:val="0"/>
+          <w:numId w:val="1"/>
+        </w:numPr>
+      </w:pPr>
+      <w:r>
+        <w:t>Provide ability to delete a</w:t>
+      </w:r>
+      <w:r>
+        <w:t xml:space="preserve"> device</w:t>
+      </w:r>
+    </w:p>
+    <w:p>
+      <w:pPr>
+        <w:pStyle w:val="Heading2"/>
+      </w:pPr>
+      <w:r>
+        <w:t>Data</w:t>
+      </w:r>
+    </w:p>
+    <w:p>
+      <w:pPr>
+        <w:pStyle w:val="ListParagraph"/>
+        <w:numPr>
+          <w:ilvl w:val="0"/>
+          <w:numId w:val="1"/>
+        </w:numPr>
+      </w:pPr>
+      <w:r>
+        <w:t xml:space="preserve">Retrieve data from </w:t>
+      </w:r>
+      <w:r>
+        <w:t>EventHub for a specific ID.</w:t>
+      </w:r>
+    </w:p>
+    <w:p>
+      <w:pPr>
+        <w:pStyle w:val="ListParagraph"/>
+        <w:numPr>
+          <w:ilvl w:val="0"/>
+          <w:numId w:val="1"/>
+        </w:numPr>
+      </w:pPr>
+      <w:r>
+        <w:t xml:space="preserve">Device IDs are listed in a </w:t>
+      </w:r>
+      <w:r>
+        <w:t>drop down list</w:t>
+      </w:r>
+      <w:r>
+        <w:t xml:space="preserve"> for the user to select from.</w:t>
+      </w:r>
+    </w:p>
+    <w:p>
+      <w:pPr>
+        <w:pStyle w:val="ListParagraph"/>
+        <w:numPr>
+          <w:ilvl w:val="0"/>
+          <w:numId w:val="1"/>
+        </w:numPr>
+      </w:pPr>
+      <w:r>
+        <w:t>Start &amp; Stop monitoring of data</w:t>
+      </w:r>
+    </w:p>
+    <w:p>
+      <w:pPr>
+        <w:pStyle w:val="ListParagraph"/>
+        <w:numPr>
+          <w:ilvl w:val="0"/>
+          <w:numId w:val="1"/>
+        </w:numPr>
+      </w:pPr>
+      <w:r>
+        <w:t>Clear data output.</w:t>
+      </w:r>
+    </w:p>
+    <w:p>
+      <w:pPr>
+        <w:pStyle w:val="Heading2"/>
+      </w:pPr>
+      <w:r>
+        <w:t>Notification</w:t>
+      </w:r>
     </w:p>
     <w:p>
       <w:pPr>
@@ -338,8 +359,8 @@
 </file>
 
 <file path=word/numbering.xml><?xml version="1.0" encoding="utf-8"?>
-<w:numbering xmlns:wpc="http://schemas.microsoft.com/office/word/2010/wordprocessingCanvas" xmlns:mc="http://schemas.openxmlformats.org/markup-compatibility/2006" xmlns:o="urn:schemas-microsoft-com:office:office" xmlns:r="http://schemas.openxmlformats.org/officeDocument/2006/relationships" xmlns:m="http://schemas.openxmlformats.org/officeDocument/2006/math" xmlns:v="urn:schemas-microsoft-com:vml" xmlns:wp14="http://schemas.microsoft.com/office/word/2010/wordprocessingDrawing" xmlns:wp="http://schemas.openxmlformats.org/drawingml/2006/wordprocessingDrawing" xmlns:w10="urn:schemas-microsoft-com:office:word" xmlns:w="http://schemas.openxmlformats.org/wordprocessingml/2006/main" xmlns:w14="http://schemas.microsoft.com/office/word/2010/wordml" xmlns:w15="http://schemas.microsoft.com/office/word/2012/wordml" xmlns:wpg="http://schemas.microsoft.com/office/word/2010/wordprocessingGroup" xmlns:wpi="http://schemas.microsoft.com/office/word/2010/wordprocessingInk" xmlns:wne="http://schemas.microsoft.com/office/word/2006/wordml" xmlns:wps="http://schemas.microsoft.com/office/word/2010/wordprocessingShape" mc:Ignorable="w14 w15 wp14">
-  <w:abstractNum w:abstractNumId="0">
+<w:numbering xmlns:wpc="http://schemas.microsoft.com/office/word/2010/wordprocessingCanvas" xmlns:cx="http://schemas.microsoft.com/office/drawing/2014/chartex" xmlns:cx1="http://schemas.microsoft.com/office/drawing/2015/9/8/chartex" xmlns:mc="http://schemas.openxmlformats.org/markup-compatibility/2006" xmlns:o="urn:schemas-microsoft-com:office:office" xmlns:r="http://schemas.openxmlformats.org/officeDocument/2006/relationships" xmlns:m="http://schemas.openxmlformats.org/officeDocument/2006/math" xmlns:v="urn:schemas-microsoft-com:vml" xmlns:wp14="http://schemas.microsoft.com/office/word/2010/wordprocessingDrawing" xmlns:wp="http://schemas.openxmlformats.org/drawingml/2006/wordprocessingDrawing" xmlns:w10="urn:schemas-microsoft-com:office:word" xmlns:w="http://schemas.openxmlformats.org/wordprocessingml/2006/main" xmlns:w14="http://schemas.microsoft.com/office/word/2010/wordml" xmlns:w15="http://schemas.microsoft.com/office/word/2012/wordml" xmlns:w16se="http://schemas.microsoft.com/office/word/2015/wordml/symex" xmlns:wpg="http://schemas.microsoft.com/office/word/2010/wordprocessingGroup" xmlns:wpi="http://schemas.microsoft.com/office/word/2010/wordprocessingInk" xmlns:wne="http://schemas.microsoft.com/office/word/2006/wordml" xmlns:wps="http://schemas.microsoft.com/office/word/2010/wordprocessingShape" mc:Ignorable="w14 w15 w16se wp14">
+  <w:abstractNum w:abstractNumId="0" w15:restartNumberingAfterBreak="0">
     <w:nsid w:val="444709E5"/>
     <w:multiLevelType w:val="hybridMultilevel"/>
     <w:tmpl w:val="B84CEA74"/>
@@ -451,7 +472,7 @@
       </w:rPr>
     </w:lvl>
   </w:abstractNum>
-  <w:abstractNum w:abstractNumId="1">
+  <w:abstractNum w:abstractNumId="1" w15:restartNumberingAfterBreak="0">
     <w:nsid w:val="755F0FD6"/>
     <w:multiLevelType w:val="hybridMultilevel"/>
     <w:tmpl w:val="DE54E0CE"/>
@@ -550,7 +571,7 @@
 </file>
 
 <file path=word/styles.xml><?xml version="1.0" encoding="utf-8"?>
-<w:styles xmlns:mc="http://schemas.openxmlformats.org/markup-compatibility/2006" xmlns:r="http://schemas.openxmlformats.org/officeDocument/2006/relationships" xmlns:w="http://schemas.openxmlformats.org/wordprocessingml/2006/main" xmlns:w14="http://schemas.microsoft.com/office/word/2010/wordml" xmlns:w15="http://schemas.microsoft.com/office/word/2012/wordml" mc:Ignorable="w14 w15">
+<w:styles xmlns:mc="http://schemas.openxmlformats.org/markup-compatibility/2006" xmlns:r="http://schemas.openxmlformats.org/officeDocument/2006/relationships" xmlns:w="http://schemas.openxmlformats.org/wordprocessingml/2006/main" xmlns:w14="http://schemas.microsoft.com/office/word/2010/wordml" xmlns:w15="http://schemas.microsoft.com/office/word/2012/wordml" xmlns:w16se="http://schemas.microsoft.com/office/word/2015/wordml/symex" mc:Ignorable="w14 w15 w16se">
   <w:docDefaults>
     <w:rPrDefault>
       <w:rPr>

</xml_diff>

<commit_message>
Revert "Added support for importing devices from a csv file."
This reverts commit 0f602a3330545cc305d9ad34eb44b7530f38f885.
</commit_message>
<xml_diff>
--- a/tools/DeviceExplorer/doc/DeviceExplorer_Requirements.docx
+++ b/tools/DeviceExplorer/doc/DeviceExplorer_Requirements.docx
@@ -1,6 +1,6 @@
 
 <file path=word/document.xml><?xml version="1.0" encoding="utf-8"?>
-<w:document xmlns:wpc="http://schemas.microsoft.com/office/word/2010/wordprocessingCanvas" xmlns:cx="http://schemas.microsoft.com/office/drawing/2014/chartex" xmlns:cx1="http://schemas.microsoft.com/office/drawing/2015/9/8/chartex" xmlns:mc="http://schemas.openxmlformats.org/markup-compatibility/2006" xmlns:o="urn:schemas-microsoft-com:office:office" xmlns:r="http://schemas.openxmlformats.org/officeDocument/2006/relationships" xmlns:m="http://schemas.openxmlformats.org/officeDocument/2006/math" xmlns:v="urn:schemas-microsoft-com:vml" xmlns:wp14="http://schemas.microsoft.com/office/word/2010/wordprocessingDrawing" xmlns:wp="http://schemas.openxmlformats.org/drawingml/2006/wordprocessingDrawing" xmlns:w10="urn:schemas-microsoft-com:office:word" xmlns:w="http://schemas.openxmlformats.org/wordprocessingml/2006/main" xmlns:w14="http://schemas.microsoft.com/office/word/2010/wordml" xmlns:w15="http://schemas.microsoft.com/office/word/2012/wordml" xmlns:w16se="http://schemas.microsoft.com/office/word/2015/wordml/symex" xmlns:wpg="http://schemas.microsoft.com/office/word/2010/wordprocessingGroup" xmlns:wpi="http://schemas.microsoft.com/office/word/2010/wordprocessingInk" xmlns:wne="http://schemas.microsoft.com/office/word/2006/wordml" xmlns:wps="http://schemas.microsoft.com/office/word/2010/wordprocessingShape" mc:Ignorable="w14 w15 w16se wp14">
+<w:document xmlns:wpc="http://schemas.microsoft.com/office/word/2010/wordprocessingCanvas" xmlns:mc="http://schemas.openxmlformats.org/markup-compatibility/2006" xmlns:o="urn:schemas-microsoft-com:office:office" xmlns:r="http://schemas.openxmlformats.org/officeDocument/2006/relationships" xmlns:m="http://schemas.openxmlformats.org/officeDocument/2006/math" xmlns:v="urn:schemas-microsoft-com:vml" xmlns:wp14="http://schemas.microsoft.com/office/word/2010/wordprocessingDrawing" xmlns:wp="http://schemas.openxmlformats.org/drawingml/2006/wordprocessingDrawing" xmlns:w10="urn:schemas-microsoft-com:office:word" xmlns:w="http://schemas.openxmlformats.org/wordprocessingml/2006/main" xmlns:w14="http://schemas.microsoft.com/office/word/2010/wordml" xmlns:w15="http://schemas.microsoft.com/office/word/2012/wordml" xmlns:wpg="http://schemas.microsoft.com/office/word/2010/wordprocessingGroup" xmlns:wpi="http://schemas.microsoft.com/office/word/2010/wordprocessingInk" xmlns:wne="http://schemas.microsoft.com/office/word/2006/wordml" xmlns:wps="http://schemas.microsoft.com/office/word/2010/wordprocessingShape" mc:Ignorable="w14 w15 wp14">
   <w:body>
     <w:p>
       <w:pPr>
@@ -161,7 +161,10 @@
         </w:numPr>
       </w:pPr>
       <w:r>
-        <w:t xml:space="preserve">Allow user to select to auto generate </w:t>
+        <w:t>Allow user to s</w:t>
+      </w:r>
+      <w:r>
+        <w:t xml:space="preserve">elect to auto generate </w:t>
       </w:r>
       <w:r>
         <w:t>both keys.</w:t>
@@ -176,137 +179,113 @@
         </w:numPr>
       </w:pPr>
       <w:r>
-        <w:t>Import new devices</w:t>
-      </w:r>
-    </w:p>
-    <w:p>
-      <w:pPr>
-        <w:pStyle w:val="ListParagraph"/>
-        <w:numPr>
-          <w:ilvl w:val="1"/>
-          <w:numId w:val="1"/>
-        </w:numPr>
-      </w:pPr>
-      <w:r>
-        <w:t>Allow user to specify a csv file to create multiple devices. The csv file can contain either device ID’s or device ID’s, primary keys, and secondary keys.</w:t>
+        <w:t>List existing devices</w:t>
+      </w:r>
+      <w:r>
+        <w:t xml:space="preserve"> in GridView exposing device properties stored on Device Hub.</w:t>
+      </w:r>
+    </w:p>
+    <w:p>
+      <w:pPr>
+        <w:pStyle w:val="ListParagraph"/>
+        <w:numPr>
+          <w:ilvl w:val="0"/>
+          <w:numId w:val="1"/>
+        </w:numPr>
+      </w:pPr>
+      <w:r>
+        <w:t>Provide ability to update device Keys.</w:t>
+      </w:r>
+    </w:p>
+    <w:p>
+      <w:pPr>
+        <w:pStyle w:val="ListParagraph"/>
+        <w:numPr>
+          <w:ilvl w:val="0"/>
+          <w:numId w:val="1"/>
+        </w:numPr>
+      </w:pPr>
+      <w:r>
+        <w:t>Provide ability to delete a</w:t>
+      </w:r>
+      <w:r>
+        <w:t xml:space="preserve"> device</w:t>
+      </w:r>
+    </w:p>
+    <w:p>
+      <w:pPr>
+        <w:pStyle w:val="Heading2"/>
+      </w:pPr>
+      <w:r>
+        <w:t>Data</w:t>
+      </w:r>
+    </w:p>
+    <w:p>
+      <w:pPr>
+        <w:pStyle w:val="ListParagraph"/>
+        <w:numPr>
+          <w:ilvl w:val="0"/>
+          <w:numId w:val="1"/>
+        </w:numPr>
+      </w:pPr>
+      <w:r>
+        <w:t xml:space="preserve">Retrieve data from </w:t>
+      </w:r>
+      <w:r>
+        <w:t>EventHub for a specific ID.</w:t>
+      </w:r>
+    </w:p>
+    <w:p>
+      <w:pPr>
+        <w:pStyle w:val="ListParagraph"/>
+        <w:numPr>
+          <w:ilvl w:val="0"/>
+          <w:numId w:val="1"/>
+        </w:numPr>
+      </w:pPr>
+      <w:r>
+        <w:t xml:space="preserve">Device IDs are listed in a </w:t>
+      </w:r>
+      <w:r>
+        <w:t>drop down list</w:t>
+      </w:r>
+      <w:r>
+        <w:t xml:space="preserve"> for the user to select from.</w:t>
+      </w:r>
+    </w:p>
+    <w:p>
+      <w:pPr>
+        <w:pStyle w:val="ListParagraph"/>
+        <w:numPr>
+          <w:ilvl w:val="0"/>
+          <w:numId w:val="1"/>
+        </w:numPr>
+      </w:pPr>
+      <w:r>
+        <w:t>Start &amp; Stop monitoring of data</w:t>
+      </w:r>
+    </w:p>
+    <w:p>
+      <w:pPr>
+        <w:pStyle w:val="ListParagraph"/>
+        <w:numPr>
+          <w:ilvl w:val="0"/>
+          <w:numId w:val="1"/>
+        </w:numPr>
+      </w:pPr>
+      <w:r>
+        <w:t>Clear data output.</w:t>
+      </w:r>
+    </w:p>
+    <w:p>
+      <w:pPr>
+        <w:pStyle w:val="Heading2"/>
+      </w:pPr>
+      <w:r>
+        <w:t>Notification</w:t>
       </w:r>
       <w:bookmarkStart w:id="0" w:name="_GoBack"/>
       <w:bookmarkEnd w:id="0"/>
-    </w:p>
-    <w:p>
-      <w:pPr>
-        <w:pStyle w:val="ListParagraph"/>
-        <w:numPr>
-          <w:ilvl w:val="0"/>
-          <w:numId w:val="1"/>
-        </w:numPr>
-      </w:pPr>
-      <w:r>
-        <w:t>List existing devices</w:t>
-      </w:r>
-      <w:r>
-        <w:t xml:space="preserve"> in GridView exposing device properties stored on Device Hub.</w:t>
-      </w:r>
-    </w:p>
-    <w:p>
-      <w:pPr>
-        <w:pStyle w:val="ListParagraph"/>
-        <w:numPr>
-          <w:ilvl w:val="0"/>
-          <w:numId w:val="1"/>
-        </w:numPr>
-      </w:pPr>
-      <w:r>
-        <w:t>Provide ability to update device Keys.</w:t>
-      </w:r>
-    </w:p>
-    <w:p>
-      <w:pPr>
-        <w:pStyle w:val="ListParagraph"/>
-        <w:numPr>
-          <w:ilvl w:val="0"/>
-          <w:numId w:val="1"/>
-        </w:numPr>
-      </w:pPr>
-      <w:r>
-        <w:t>Provide ability to delete a</w:t>
-      </w:r>
-      <w:r>
-        <w:t xml:space="preserve"> device</w:t>
-      </w:r>
-    </w:p>
-    <w:p>
-      <w:pPr>
-        <w:pStyle w:val="Heading2"/>
-      </w:pPr>
-      <w:r>
-        <w:t>Data</w:t>
-      </w:r>
-    </w:p>
-    <w:p>
-      <w:pPr>
-        <w:pStyle w:val="ListParagraph"/>
-        <w:numPr>
-          <w:ilvl w:val="0"/>
-          <w:numId w:val="1"/>
-        </w:numPr>
-      </w:pPr>
-      <w:r>
-        <w:t xml:space="preserve">Retrieve data from </w:t>
-      </w:r>
-      <w:r>
-        <w:t>EventHub for a specific ID.</w:t>
-      </w:r>
-    </w:p>
-    <w:p>
-      <w:pPr>
-        <w:pStyle w:val="ListParagraph"/>
-        <w:numPr>
-          <w:ilvl w:val="0"/>
-          <w:numId w:val="1"/>
-        </w:numPr>
-      </w:pPr>
-      <w:r>
-        <w:t xml:space="preserve">Device IDs are listed in a </w:t>
-      </w:r>
-      <w:r>
-        <w:t>drop down list</w:t>
-      </w:r>
-      <w:r>
-        <w:t xml:space="preserve"> for the user to select from.</w:t>
-      </w:r>
-    </w:p>
-    <w:p>
-      <w:pPr>
-        <w:pStyle w:val="ListParagraph"/>
-        <w:numPr>
-          <w:ilvl w:val="0"/>
-          <w:numId w:val="1"/>
-        </w:numPr>
-      </w:pPr>
-      <w:r>
-        <w:t>Start &amp; Stop monitoring of data</w:t>
-      </w:r>
-    </w:p>
-    <w:p>
-      <w:pPr>
-        <w:pStyle w:val="ListParagraph"/>
-        <w:numPr>
-          <w:ilvl w:val="0"/>
-          <w:numId w:val="1"/>
-        </w:numPr>
-      </w:pPr>
-      <w:r>
-        <w:t>Clear data output.</w:t>
-      </w:r>
-    </w:p>
-    <w:p>
-      <w:pPr>
-        <w:pStyle w:val="Heading2"/>
-      </w:pPr>
-      <w:r>
-        <w:t>Notification</w:t>
-      </w:r>
     </w:p>
     <w:p>
       <w:pPr>
@@ -359,8 +338,8 @@
 </file>
 
 <file path=word/numbering.xml><?xml version="1.0" encoding="utf-8"?>
-<w:numbering xmlns:wpc="http://schemas.microsoft.com/office/word/2010/wordprocessingCanvas" xmlns:cx="http://schemas.microsoft.com/office/drawing/2014/chartex" xmlns:cx1="http://schemas.microsoft.com/office/drawing/2015/9/8/chartex" xmlns:mc="http://schemas.openxmlformats.org/markup-compatibility/2006" xmlns:o="urn:schemas-microsoft-com:office:office" xmlns:r="http://schemas.openxmlformats.org/officeDocument/2006/relationships" xmlns:m="http://schemas.openxmlformats.org/officeDocument/2006/math" xmlns:v="urn:schemas-microsoft-com:vml" xmlns:wp14="http://schemas.microsoft.com/office/word/2010/wordprocessingDrawing" xmlns:wp="http://schemas.openxmlformats.org/drawingml/2006/wordprocessingDrawing" xmlns:w10="urn:schemas-microsoft-com:office:word" xmlns:w="http://schemas.openxmlformats.org/wordprocessingml/2006/main" xmlns:w14="http://schemas.microsoft.com/office/word/2010/wordml" xmlns:w15="http://schemas.microsoft.com/office/word/2012/wordml" xmlns:w16se="http://schemas.microsoft.com/office/word/2015/wordml/symex" xmlns:wpg="http://schemas.microsoft.com/office/word/2010/wordprocessingGroup" xmlns:wpi="http://schemas.microsoft.com/office/word/2010/wordprocessingInk" xmlns:wne="http://schemas.microsoft.com/office/word/2006/wordml" xmlns:wps="http://schemas.microsoft.com/office/word/2010/wordprocessingShape" mc:Ignorable="w14 w15 w16se wp14">
-  <w:abstractNum w:abstractNumId="0" w15:restartNumberingAfterBreak="0">
+<w:numbering xmlns:wpc="http://schemas.microsoft.com/office/word/2010/wordprocessingCanvas" xmlns:mc="http://schemas.openxmlformats.org/markup-compatibility/2006" xmlns:o="urn:schemas-microsoft-com:office:office" xmlns:r="http://schemas.openxmlformats.org/officeDocument/2006/relationships" xmlns:m="http://schemas.openxmlformats.org/officeDocument/2006/math" xmlns:v="urn:schemas-microsoft-com:vml" xmlns:wp14="http://schemas.microsoft.com/office/word/2010/wordprocessingDrawing" xmlns:wp="http://schemas.openxmlformats.org/drawingml/2006/wordprocessingDrawing" xmlns:w10="urn:schemas-microsoft-com:office:word" xmlns:w="http://schemas.openxmlformats.org/wordprocessingml/2006/main" xmlns:w14="http://schemas.microsoft.com/office/word/2010/wordml" xmlns:w15="http://schemas.microsoft.com/office/word/2012/wordml" xmlns:wpg="http://schemas.microsoft.com/office/word/2010/wordprocessingGroup" xmlns:wpi="http://schemas.microsoft.com/office/word/2010/wordprocessingInk" xmlns:wne="http://schemas.microsoft.com/office/word/2006/wordml" xmlns:wps="http://schemas.microsoft.com/office/word/2010/wordprocessingShape" mc:Ignorable="w14 w15 wp14">
+  <w:abstractNum w:abstractNumId="0">
     <w:nsid w:val="444709E5"/>
     <w:multiLevelType w:val="hybridMultilevel"/>
     <w:tmpl w:val="B84CEA74"/>
@@ -472,7 +451,7 @@
       </w:rPr>
     </w:lvl>
   </w:abstractNum>
-  <w:abstractNum w:abstractNumId="1" w15:restartNumberingAfterBreak="0">
+  <w:abstractNum w:abstractNumId="1">
     <w:nsid w:val="755F0FD6"/>
     <w:multiLevelType w:val="hybridMultilevel"/>
     <w:tmpl w:val="DE54E0CE"/>
@@ -571,7 +550,7 @@
 </file>
 
 <file path=word/styles.xml><?xml version="1.0" encoding="utf-8"?>
-<w:styles xmlns:mc="http://schemas.openxmlformats.org/markup-compatibility/2006" xmlns:r="http://schemas.openxmlformats.org/officeDocument/2006/relationships" xmlns:w="http://schemas.openxmlformats.org/wordprocessingml/2006/main" xmlns:w14="http://schemas.microsoft.com/office/word/2010/wordml" xmlns:w15="http://schemas.microsoft.com/office/word/2012/wordml" xmlns:w16se="http://schemas.microsoft.com/office/word/2015/wordml/symex" mc:Ignorable="w14 w15 w16se">
+<w:styles xmlns:mc="http://schemas.openxmlformats.org/markup-compatibility/2006" xmlns:r="http://schemas.openxmlformats.org/officeDocument/2006/relationships" xmlns:w="http://schemas.openxmlformats.org/wordprocessingml/2006/main" xmlns:w14="http://schemas.microsoft.com/office/word/2010/wordml" xmlns:w15="http://schemas.microsoft.com/office/word/2012/wordml" mc:Ignorable="w14 w15">
   <w:docDefaults>
     <w:rPrDefault>
       <w:rPr>

</xml_diff>